<commit_message>
updated float width container
</commit_message>
<xml_diff>
--- a/Звіт №3.docx
+++ b/Звіт №3.docx
@@ -555,10 +555,10 @@
           <w:lang w:val="en-US"/>
         </w:rPr>
         <w:drawing>
-          <wp:inline distT="0" distB="0" distL="0" distR="0" wp14:anchorId="62CBE5C7" wp14:editId="1BCAEF17">
-            <wp:extent cx="5731510" cy="2885440"/>
+          <wp:inline distT="0" distB="0" distL="0" distR="0" wp14:anchorId="33A93EB1" wp14:editId="07A0229A">
+            <wp:extent cx="5731510" cy="2882265"/>
             <wp:effectExtent l="0" t="0" r="2540" b="0"/>
-            <wp:docPr id="2" name="Picture 2"/>
+            <wp:docPr id="3" name="Picture 3"/>
             <wp:cNvGraphicFramePr>
               <a:graphicFrameLocks xmlns:a="http://schemas.openxmlformats.org/drawingml/2006/main" noChangeAspect="1"/>
             </wp:cNvGraphicFramePr>
@@ -578,7 +578,7 @@
                   <pic:spPr>
                     <a:xfrm>
                       <a:off x="0" y="0"/>
-                      <a:ext cx="5731510" cy="2885440"/>
+                      <a:ext cx="5731510" cy="2882265"/>
                     </a:xfrm>
                     <a:prstGeom prst="rect">
                       <a:avLst/>
@@ -622,6 +622,7 @@
       </w:pPr>
       <w:r>
         <w:rPr>
+          <w:noProof/>
           <w:lang w:val="en-US"/>
         </w:rPr>
         <w:drawing>
@@ -660,6 +661,107 @@
           </wp:inline>
         </w:drawing>
       </w:r>
+    </w:p>
+    <w:p>
+      <w:pPr>
+        <w:rPr>
+          <w:rFonts w:ascii="Times New Roman" w:hAnsi="Times New Roman" w:cs="Times New Roman"/>
+          <w:sz w:val="28"/>
+          <w:szCs w:val="28"/>
+          <w:lang w:val="uk-UA"/>
+        </w:rPr>
+      </w:pPr>
+      <w:r>
+        <w:rPr>
+          <w:rFonts w:ascii="Times New Roman" w:hAnsi="Times New Roman" w:cs="Times New Roman"/>
+          <w:sz w:val="28"/>
+          <w:szCs w:val="28"/>
+          <w:lang w:val="uk-UA"/>
+        </w:rPr>
+        <w:t xml:space="preserve">Посилання на репозиторій: </w:t>
+      </w:r>
+      <w:hyperlink r:id="rId7" w:history="1">
+        <w:r>
+          <w:rPr>
+            <w:rStyle w:val="Hyperlink"/>
+            <w:rFonts w:ascii="Times New Roman" w:hAnsi="Times New Roman" w:cs="Times New Roman"/>
+            <w:sz w:val="28"/>
+            <w:szCs w:val="28"/>
+            <w:lang w:val="uk-UA"/>
+          </w:rPr>
+          <w:t>https://github.com/vladd4/lab3</w:t>
+        </w:r>
+      </w:hyperlink>
+    </w:p>
+    <w:p>
+      <w:pPr>
+        <w:rPr>
+          <w:rFonts w:ascii="Times New Roman" w:hAnsi="Times New Roman" w:cs="Times New Roman"/>
+          <w:sz w:val="28"/>
+          <w:szCs w:val="28"/>
+          <w:lang w:val="uk-UA"/>
+        </w:rPr>
+      </w:pPr>
+      <w:r>
+        <w:rPr>
+          <w:rFonts w:ascii="Times New Roman" w:hAnsi="Times New Roman" w:cs="Times New Roman"/>
+          <w:sz w:val="28"/>
+          <w:szCs w:val="28"/>
+          <w:lang w:val="uk-UA"/>
+        </w:rPr>
+        <w:t xml:space="preserve">Посилання на сторінку: </w:t>
+      </w:r>
+    </w:p>
+    <w:p>
+      <w:pPr>
+        <w:rPr>
+          <w:rFonts w:ascii="Times New Roman" w:hAnsi="Times New Roman" w:cs="Times New Roman"/>
+          <w:sz w:val="28"/>
+          <w:szCs w:val="28"/>
+          <w:lang w:val="uk-UA"/>
+        </w:rPr>
+      </w:pPr>
+      <w:hyperlink r:id="rId8" w:history="1">
+        <w:r>
+          <w:rPr>
+            <w:rStyle w:val="Hyperlink"/>
+            <w:rFonts w:ascii="Times New Roman" w:hAnsi="Times New Roman" w:cs="Times New Roman"/>
+            <w:sz w:val="28"/>
+            <w:szCs w:val="28"/>
+            <w:lang w:val="uk-UA"/>
+          </w:rPr>
+          <w:t>https://vladd4.github.io/lab3/float.html</w:t>
+        </w:r>
+      </w:hyperlink>
+    </w:p>
+    <w:p>
+      <w:pPr>
+        <w:rPr>
+          <w:rFonts w:ascii="Times New Roman" w:hAnsi="Times New Roman" w:cs="Times New Roman"/>
+          <w:sz w:val="28"/>
+          <w:szCs w:val="28"/>
+          <w:lang w:val="uk-UA"/>
+        </w:rPr>
+      </w:pPr>
+      <w:hyperlink r:id="rId9" w:history="1">
+        <w:r>
+          <w:rPr>
+            <w:rStyle w:val="Hyperlink"/>
+            <w:rFonts w:ascii="Times New Roman" w:hAnsi="Times New Roman" w:cs="Times New Roman"/>
+            <w:sz w:val="28"/>
+            <w:szCs w:val="28"/>
+            <w:lang w:val="uk-UA"/>
+          </w:rPr>
+          <w:t>https://vladd4.github.io/lab3/flex.html</w:t>
+        </w:r>
+      </w:hyperlink>
+    </w:p>
+    <w:p>
+      <w:pPr>
+        <w:rPr>
+          <w:lang w:val="uk-UA"/>
+        </w:rPr>
+      </w:pPr>
     </w:p>
     <w:sectPr>
       <w:pgSz w:w="11906" w:h="16838"/>
@@ -1147,6 +1249,29 @@
       <w:contextualSpacing/>
     </w:pPr>
   </w:style>
+  <w:style w:type="character" w:styleId="Hyperlink">
+    <w:name w:val="Hyperlink"/>
+    <w:basedOn w:val="DefaultParagraphFont"/>
+    <w:uiPriority w:val="99"/>
+    <w:unhideWhenUsed/>
+    <w:rsid w:val="00FA37E2"/>
+    <w:rPr>
+      <w:color w:val="0563C1" w:themeColor="hyperlink"/>
+      <w:u w:val="single"/>
+    </w:rPr>
+  </w:style>
+  <w:style w:type="character" w:styleId="UnresolvedMention">
+    <w:name w:val="Unresolved Mention"/>
+    <w:basedOn w:val="DefaultParagraphFont"/>
+    <w:uiPriority w:val="99"/>
+    <w:semiHidden/>
+    <w:unhideWhenUsed/>
+    <w:rsid w:val="00FA37E2"/>
+    <w:rPr>
+      <w:color w:val="605E5C"/>
+      <w:shd w:val="clear" w:color="auto" w:fill="E1DFDD"/>
+    </w:rPr>
+  </w:style>
 </w:styles>
 </file>
 

</xml_diff>